<commit_message>
Exportación de documentación a PDF
</commit_message>
<xml_diff>
--- a/public/assets/docs/trim1/gestion_proyecto/2_plan_proyecto.docx
+++ b/public/assets/docs/trim1/gestion_proyecto/2_plan_proyecto.docx
@@ -1,6 +1,6 @@
 
 <file path=word/document.xml><?xml version="1.0" encoding="utf-8"?>
-<w:document xmlns:wpc="http://schemas.microsoft.com/office/word/2010/wordprocessingCanvas" xmlns:cx="http://schemas.microsoft.com/office/drawing/2014/chartex" xmlns:cx1="http://schemas.microsoft.com/office/drawing/2015/9/8/chartex" xmlns:cx2="http://schemas.microsoft.com/office/drawing/2015/10/21/chartex" xmlns:cx3="http://schemas.microsoft.com/office/drawing/2016/5/9/chartex" xmlns:cx4="http://schemas.microsoft.com/office/drawing/2016/5/10/chartex" xmlns:cx5="http://schemas.microsoft.com/office/drawing/2016/5/11/chartex" xmlns:cx6="http://schemas.microsoft.com/office/drawing/2016/5/12/chartex" xmlns:cx7="http://schemas.microsoft.com/office/drawing/2016/5/13/chartex" xmlns:cx8="http://schemas.microsoft.com/office/drawing/2016/5/14/chartex" xmlns:mc="http://schemas.openxmlformats.org/markup-compatibility/2006" xmlns:aink="http://schemas.microsoft.com/office/drawing/2016/ink" xmlns:am3d="http://schemas.microsoft.com/office/drawing/2017/model3d" xmlns:o="urn:schemas-microsoft-com:office:office" xmlns:r="http://schemas.openxmlformats.org/officeDocument/2006/relationships" xmlns:m="http://schemas.openxmlformats.org/officeDocument/2006/math" xmlns:v="urn:schemas-microsoft-com:vml" xmlns:wp14="http://schemas.microsoft.com/office/word/2010/wordprocessingDrawing" xmlns:wp="http://schemas.openxmlformats.org/drawingml/2006/wordprocessingDrawing" xmlns:w10="urn:schemas-microsoft-com:office:word" xmlns:w="http://schemas.openxmlformats.org/wordprocessingml/2006/main" xmlns:w14="http://schemas.microsoft.com/office/word/2010/wordml" xmlns:w15="http://schemas.microsoft.com/office/word/2012/wordml" xmlns:w16cex="http://schemas.microsoft.com/office/word/2018/wordml/cex" xmlns:w16cid="http://schemas.microsoft.com/office/word/2016/wordml/cid" xmlns:w16="http://schemas.microsoft.com/office/word/2018/wordml" xmlns:w16sdtdh="http://schemas.microsoft.com/office/word/2020/wordml/sdtdatahash" xmlns:w16se="http://schemas.microsoft.com/office/word/2015/wordml/symex" xmlns:wpg="http://schemas.microsoft.com/office/word/2010/wordprocessingGroup" xmlns:wpi="http://schemas.microsoft.com/office/word/2010/wordprocessingInk" xmlns:wne="http://schemas.microsoft.com/office/word/2006/wordml" xmlns:wps="http://schemas.microsoft.com/office/word/2010/wordprocessingShape" mc:Ignorable="w14 w15 w16se w16cid w16 w16cex w16sdtdh wp14">
+<w:document xmlns:wpc="http://schemas.microsoft.com/office/word/2010/wordprocessingCanvas" xmlns:cx="http://schemas.microsoft.com/office/drawing/2014/chartex" xmlns:cx1="http://schemas.microsoft.com/office/drawing/2015/9/8/chartex" xmlns:cx2="http://schemas.microsoft.com/office/drawing/2015/10/21/chartex" xmlns:cx3="http://schemas.microsoft.com/office/drawing/2016/5/9/chartex" xmlns:cx4="http://schemas.microsoft.com/office/drawing/2016/5/10/chartex" xmlns:cx5="http://schemas.microsoft.com/office/drawing/2016/5/11/chartex" xmlns:cx6="http://schemas.microsoft.com/office/drawing/2016/5/12/chartex" xmlns:cx7="http://schemas.microsoft.com/office/drawing/2016/5/13/chartex" xmlns:cx8="http://schemas.microsoft.com/office/drawing/2016/5/14/chartex" xmlns:mc="http://schemas.openxmlformats.org/markup-compatibility/2006" xmlns:aink="http://schemas.microsoft.com/office/drawing/2016/ink" xmlns:am3d="http://schemas.microsoft.com/office/drawing/2017/model3d" xmlns:o="urn:schemas-microsoft-com:office:office" xmlns:oel="http://schemas.microsoft.com/office/2019/extlst" xmlns:r="http://schemas.openxmlformats.org/officeDocument/2006/relationships" xmlns:m="http://schemas.openxmlformats.org/officeDocument/2006/math" xmlns:v="urn:schemas-microsoft-com:vml" xmlns:wp14="http://schemas.microsoft.com/office/word/2010/wordprocessingDrawing" xmlns:wp="http://schemas.openxmlformats.org/drawingml/2006/wordprocessingDrawing" xmlns:w10="urn:schemas-microsoft-com:office:word" xmlns:w="http://schemas.openxmlformats.org/wordprocessingml/2006/main" xmlns:w14="http://schemas.microsoft.com/office/word/2010/wordml" xmlns:w15="http://schemas.microsoft.com/office/word/2012/wordml" xmlns:w16cex="http://schemas.microsoft.com/office/word/2018/wordml/cex" xmlns:w16cid="http://schemas.microsoft.com/office/word/2016/wordml/cid" xmlns:w16="http://schemas.microsoft.com/office/word/2018/wordml" xmlns:w16sdtdh="http://schemas.microsoft.com/office/word/2020/wordml/sdtdatahash" xmlns:w16se="http://schemas.microsoft.com/office/word/2015/wordml/symex" xmlns:wpg="http://schemas.microsoft.com/office/word/2010/wordprocessingGroup" xmlns:wpi="http://schemas.microsoft.com/office/word/2010/wordprocessingInk" xmlns:wne="http://schemas.microsoft.com/office/word/2006/wordml" xmlns:wps="http://schemas.microsoft.com/office/word/2010/wordprocessingShape" mc:Ignorable="w14 w15 w16se w16cid w16 w16cex w16sdtdh wp14">
   <w:body>
     <w:p>
       <w:pPr>
@@ -590,6 +590,7 @@
         </w:rPr>
         <w:t xml:space="preserve">. </w:t>
       </w:r>
+      <w:proofErr w:type="gramStart"/>
       <w:r>
         <w:rPr>
           <w:rFonts w:ascii="Arial" w:hAnsi="Arial" w:cs="Arial"/>
@@ -597,7 +598,17 @@
           <w:sz w:val="20"/>
           <w:lang w:val="es-CO"/>
         </w:rPr>
-        <w:t>Marzo de 2023</w:t>
+        <w:t>Marzo</w:t>
+      </w:r>
+      <w:proofErr w:type="gramEnd"/>
+      <w:r>
+        <w:rPr>
+          <w:rFonts w:ascii="Arial" w:hAnsi="Arial" w:cs="Arial"/>
+          <w:bCs/>
+          <w:sz w:val="20"/>
+          <w:lang w:val="es-CO"/>
+        </w:rPr>
+        <w:t xml:space="preserve"> de 2023</w:t>
       </w:r>
       <w:r>
         <w:rPr>
@@ -749,6 +760,7 @@
         </w:r>
         <w:r>
           <w:rPr>
+            <w:noProof/>
             <w:webHidden/>
           </w:rPr>
           <w:t>3</w:t>
@@ -834,6 +846,7 @@
         </w:r>
         <w:r>
           <w:rPr>
+            <w:noProof/>
             <w:webHidden/>
           </w:rPr>
           <w:t>4</w:t>
@@ -919,6 +932,7 @@
         </w:r>
         <w:r>
           <w:rPr>
+            <w:noProof/>
             <w:webHidden/>
           </w:rPr>
           <w:t>4</w:t>
@@ -1002,6 +1016,7 @@
         </w:r>
         <w:r>
           <w:rPr>
+            <w:noProof/>
             <w:webHidden/>
           </w:rPr>
           <w:t>4</w:t>
@@ -1085,6 +1100,7 @@
         </w:r>
         <w:r>
           <w:rPr>
+            <w:noProof/>
             <w:webHidden/>
           </w:rPr>
           <w:t>4</w:t>
@@ -1170,6 +1186,7 @@
         </w:r>
         <w:r>
           <w:rPr>
+            <w:noProof/>
             <w:webHidden/>
           </w:rPr>
           <w:t>4</w:t>
@@ -1255,6 +1272,7 @@
         </w:r>
         <w:r>
           <w:rPr>
+            <w:noProof/>
             <w:webHidden/>
           </w:rPr>
           <w:t>4</w:t>
@@ -1338,6 +1356,7 @@
         </w:r>
         <w:r>
           <w:rPr>
+            <w:noProof/>
             <w:webHidden/>
           </w:rPr>
           <w:t>4</w:t>
@@ -1423,9 +1442,10 @@
         </w:r>
         <w:r>
           <w:rPr>
+            <w:noProof/>
             <w:webHidden/>
           </w:rPr>
-          <w:t>4</w:t>
+          <w:t>5</w:t>
         </w:r>
         <w:r>
           <w:rPr>
@@ -1506,6 +1526,7 @@
         </w:r>
         <w:r>
           <w:rPr>
+            <w:noProof/>
             <w:webHidden/>
           </w:rPr>
           <w:t>5</w:t>
@@ -1591,6 +1612,7 @@
         </w:r>
         <w:r>
           <w:rPr>
+            <w:noProof/>
             <w:webHidden/>
           </w:rPr>
           <w:t>5</w:t>
@@ -1676,6 +1698,7 @@
         </w:r>
         <w:r>
           <w:rPr>
+            <w:noProof/>
             <w:webHidden/>
           </w:rPr>
           <w:t>5</w:t>
@@ -1761,6 +1784,7 @@
         </w:r>
         <w:r>
           <w:rPr>
+            <w:noProof/>
             <w:webHidden/>
           </w:rPr>
           <w:t>5</w:t>
@@ -1846,6 +1870,7 @@
         </w:r>
         <w:r>
           <w:rPr>
+            <w:noProof/>
             <w:webHidden/>
           </w:rPr>
           <w:t>5</w:t>
@@ -1931,6 +1956,7 @@
         </w:r>
         <w:r>
           <w:rPr>
+            <w:noProof/>
             <w:webHidden/>
           </w:rPr>
           <w:t>6</w:t>
@@ -2016,6 +2042,7 @@
         </w:r>
         <w:r>
           <w:rPr>
+            <w:noProof/>
             <w:webHidden/>
           </w:rPr>
           <w:t>7</w:t>
@@ -2101,6 +2128,7 @@
         </w:r>
         <w:r>
           <w:rPr>
+            <w:noProof/>
             <w:webHidden/>
           </w:rPr>
           <w:t>7</w:t>
@@ -2186,6 +2214,7 @@
         </w:r>
         <w:r>
           <w:rPr>
+            <w:noProof/>
             <w:webHidden/>
           </w:rPr>
           <w:t>7</w:t>
@@ -2271,6 +2300,7 @@
         </w:r>
         <w:r>
           <w:rPr>
+            <w:noProof/>
             <w:webHidden/>
           </w:rPr>
           <w:t>7</w:t>
@@ -2530,6 +2560,7 @@
                 <w:lang w:val="es-ES"/>
               </w:rPr>
             </w:pPr>
+            <w:proofErr w:type="gramStart"/>
             <w:r>
               <w:rPr>
                 <w:rFonts w:ascii="Arial" w:hAnsi="Arial" w:cs="Arial"/>
@@ -2544,7 +2575,16 @@
                 <w:sz w:val="18"/>
                 <w:lang w:val="es-ES"/>
               </w:rPr>
-              <w:t xml:space="preserve"> y Palería </w:t>
+              <w:t xml:space="preserve"> y</w:t>
+            </w:r>
+            <w:proofErr w:type="gramEnd"/>
+            <w:r>
+              <w:rPr>
+                <w:rFonts w:ascii="Arial" w:hAnsi="Arial" w:cs="Arial"/>
+                <w:sz w:val="18"/>
+                <w:lang w:val="es-ES"/>
+              </w:rPr>
+              <w:t xml:space="preserve"> Palería </w:t>
             </w:r>
             <w:r>
               <w:rPr>
@@ -3205,7 +3245,23 @@
                 <w:rFonts w:ascii="Arial" w:hAnsi="Arial" w:cs="Arial"/>
                 <w:sz w:val="20"/>
               </w:rPr>
-              <w:t xml:space="preserve">Our project is based in a Information System that is gonna work </w:t>
+              <w:t xml:space="preserve">Our project is based in </w:t>
+            </w:r>
+            <w:proofErr w:type="gramStart"/>
+            <w:r>
+              <w:rPr>
+                <w:rFonts w:ascii="Arial" w:hAnsi="Arial" w:cs="Arial"/>
+                <w:sz w:val="20"/>
+              </w:rPr>
+              <w:t>a</w:t>
+            </w:r>
+            <w:proofErr w:type="gramEnd"/>
+            <w:r>
+              <w:rPr>
+                <w:rFonts w:ascii="Arial" w:hAnsi="Arial" w:cs="Arial"/>
+                <w:sz w:val="20"/>
+              </w:rPr>
+              <w:t xml:space="preserve"> Information System that is gonna work </w:t>
             </w:r>
             <w:r>
               <w:rPr>
@@ -3772,7 +3828,25 @@
                 <w:sz w:val="20"/>
                 <w:lang w:val="es-ES"/>
               </w:rPr>
-              <w:t>cticas tradicionales,  no se están</w:t>
+              <w:t xml:space="preserve">cticas </w:t>
+            </w:r>
+            <w:proofErr w:type="gramStart"/>
+            <w:r>
+              <w:rPr>
+                <w:rFonts w:ascii="Arial" w:hAnsi="Arial" w:cs="Arial"/>
+                <w:sz w:val="20"/>
+                <w:lang w:val="es-ES"/>
+              </w:rPr>
+              <w:t>tradicionales,  no</w:t>
+            </w:r>
+            <w:proofErr w:type="gramEnd"/>
+            <w:r>
+              <w:rPr>
+                <w:rFonts w:ascii="Arial" w:hAnsi="Arial" w:cs="Arial"/>
+                <w:sz w:val="20"/>
+                <w:lang w:val="es-ES"/>
+              </w:rPr>
+              <w:t xml:space="preserve"> se están</w:t>
             </w:r>
             <w:r>
               <w:rPr>
@@ -4337,7 +4411,47 @@
           <w:szCs w:val="20"/>
           <w:lang w:val="es-CO"/>
         </w:rPr>
-        <w:t>Se propone el desarrollo de un Sistema de Información Web y App denominado AutOsiris que sirva como herramienta software de apoyo el  control de inventarios, productos, facturación y ventas de la Empresa Miscelánea Osiris. Este sistema permitirá la gestión del Administrador como usuarios de la Empresa Miscelánea Osiris. En el control de inventarios, el Administrador podrá ver una base de datos y registro de las entradas y salidas de los productos. En las ventas el Administrador verá sus ventas en cierto rango de tiempo , esto representado en gráficos como tablas, diagramas de barras, de líneas, etc. Finalmente, facilitará la gestión de reportes gráficos e impresos, necesarios para la toma de decisiones del personal administrativo de la Empresa Miscelánea Osiris.</w:t>
+        <w:t xml:space="preserve">Se propone el desarrollo de un Sistema de Información Web y App denominado AutOsiris que sirva como herramienta software de apoyo </w:t>
+      </w:r>
+      <w:proofErr w:type="gramStart"/>
+      <w:r>
+        <w:rPr>
+          <w:rFonts w:ascii="Arial" w:hAnsi="Arial" w:cs="Arial"/>
+          <w:sz w:val="20"/>
+          <w:szCs w:val="20"/>
+          <w:lang w:val="es-CO"/>
+        </w:rPr>
+        <w:t>el  control</w:t>
+      </w:r>
+      <w:proofErr w:type="gramEnd"/>
+      <w:r>
+        <w:rPr>
+          <w:rFonts w:ascii="Arial" w:hAnsi="Arial" w:cs="Arial"/>
+          <w:sz w:val="20"/>
+          <w:szCs w:val="20"/>
+          <w:lang w:val="es-CO"/>
+        </w:rPr>
+        <w:t xml:space="preserve"> de inventarios, productos, facturación y ventas de la Empresa Miscelánea Osiris. Este sistema permitirá la gestión del Administrador como usuarios de la Empresa Miscelánea Osiris. En el control de inventarios, el Administrador podrá ver una base de datos y registro de las entradas y salidas de los productos. En las ventas el Administrador verá sus ventas en cierto rango de </w:t>
+      </w:r>
+      <w:proofErr w:type="gramStart"/>
+      <w:r>
+        <w:rPr>
+          <w:rFonts w:ascii="Arial" w:hAnsi="Arial" w:cs="Arial"/>
+          <w:sz w:val="20"/>
+          <w:szCs w:val="20"/>
+          <w:lang w:val="es-CO"/>
+        </w:rPr>
+        <w:t>tiempo ,</w:t>
+      </w:r>
+      <w:proofErr w:type="gramEnd"/>
+      <w:r>
+        <w:rPr>
+          <w:rFonts w:ascii="Arial" w:hAnsi="Arial" w:cs="Arial"/>
+          <w:sz w:val="20"/>
+          <w:szCs w:val="20"/>
+          <w:lang w:val="es-CO"/>
+        </w:rPr>
+        <w:t xml:space="preserve"> esto representado en gráficos como tablas, diagramas de barras, de líneas, etc. Finalmente, facilitará la gestión de reportes gráficos e impresos, necesarios para la toma de decisiones del personal administrativo de la Empresa Miscelánea Osiris.</w:t>
       </w:r>
     </w:p>
     <w:p>
@@ -4612,7 +4726,25 @@
           <w:sz w:val="20"/>
           <w:lang w:val="es-ES"/>
         </w:rPr>
-        <w:t xml:space="preserve">Esta empresa cuenta con una distribuidora que le surten los productos, cuentan con un sistema de información pero éste necesita </w:t>
+        <w:t xml:space="preserve">Esta empresa cuenta con una distribuidora que le surten los productos, cuentan con un sistema de </w:t>
+      </w:r>
+      <w:proofErr w:type="gramStart"/>
+      <w:r>
+        <w:rPr>
+          <w:rFonts w:ascii="Arial" w:hAnsi="Arial" w:cs="Arial"/>
+          <w:sz w:val="20"/>
+          <w:lang w:val="es-ES"/>
+        </w:rPr>
+        <w:t>información</w:t>
+      </w:r>
+      <w:proofErr w:type="gramEnd"/>
+      <w:r>
+        <w:rPr>
+          <w:rFonts w:ascii="Arial" w:hAnsi="Arial" w:cs="Arial"/>
+          <w:sz w:val="20"/>
+          <w:lang w:val="es-ES"/>
+        </w:rPr>
+        <w:t xml:space="preserve"> pero éste necesita </w:t>
       </w:r>
       <w:r>
         <w:rPr>
@@ -4936,17 +5068,48 @@
           <w:sz w:val="20"/>
           <w:szCs w:val="20"/>
         </w:rPr>
-        <w:fldChar w:fldCharType="separate"/>
       </w:r>
       <w:r>
         <w:rPr>
           <w:rStyle w:val="Hipervnculo"/>
           <w:rFonts w:ascii="Arial" w:hAnsi="Arial" w:cs="Arial"/>
+          <w:color w:val="auto"/>
           <w:sz w:val="20"/>
           <w:szCs w:val="20"/>
         </w:rPr>
-        <w:t>Cronograma de Actividades</w:t>
-      </w:r>
+        <w:fldChar w:fldCharType="separate"/>
+      </w:r>
+      <w:proofErr w:type="spellStart"/>
+      <w:r>
+        <w:rPr>
+          <w:rStyle w:val="Hipervnculo"/>
+          <w:rFonts w:ascii="Arial" w:hAnsi="Arial" w:cs="Arial"/>
+          <w:sz w:val="20"/>
+          <w:szCs w:val="20"/>
+        </w:rPr>
+        <w:t>Cronograma</w:t>
+      </w:r>
+      <w:proofErr w:type="spellEnd"/>
+      <w:r>
+        <w:rPr>
+          <w:rStyle w:val="Hipervnculo"/>
+          <w:rFonts w:ascii="Arial" w:hAnsi="Arial" w:cs="Arial"/>
+          <w:sz w:val="20"/>
+          <w:szCs w:val="20"/>
+        </w:rPr>
+        <w:t xml:space="preserve"> de </w:t>
+      </w:r>
+      <w:proofErr w:type="spellStart"/>
+      <w:r>
+        <w:rPr>
+          <w:rStyle w:val="Hipervnculo"/>
+          <w:rFonts w:ascii="Arial" w:hAnsi="Arial" w:cs="Arial"/>
+          <w:sz w:val="20"/>
+          <w:szCs w:val="20"/>
+        </w:rPr>
+        <w:t>Actividades</w:t>
+      </w:r>
+      <w:proofErr w:type="spellEnd"/>
     </w:p>
     <w:p>
       <w:pPr>
@@ -7456,6 +7619,7 @@
       <w:r>
         <w:rPr>
           <w:rFonts w:ascii="Arial" w:hAnsi="Arial" w:cs="Arial"/>
+          <w:noProof/>
           <w:lang w:val="es-CO"/>
         </w:rPr>
         <w:t>1</w:t>
@@ -8023,6 +8187,7 @@
       <w:r>
         <w:rPr>
           <w:rFonts w:ascii="Arial" w:hAnsi="Arial" w:cs="Arial"/>
+          <w:noProof/>
           <w:lang w:val="es-ES"/>
         </w:rPr>
         <w:t>2</w:t>
@@ -8045,8 +8210,17 @@
           <w:rFonts w:ascii="Arial" w:hAnsi="Arial" w:cs="Arial"/>
           <w:lang w:val="es-CO"/>
         </w:rPr>
-        <w:t>Alcances e Impactos  esperados</w:t>
-      </w:r>
+        <w:t xml:space="preserve">Alcances e </w:t>
+      </w:r>
+      <w:proofErr w:type="gramStart"/>
+      <w:r>
+        <w:rPr>
+          <w:rFonts w:ascii="Arial" w:hAnsi="Arial" w:cs="Arial"/>
+          <w:lang w:val="es-CO"/>
+        </w:rPr>
+        <w:t>Impactos  esperados</w:t>
+      </w:r>
+      <w:proofErr w:type="gramEnd"/>
     </w:p>
     <w:p>
       <w:pPr>
@@ -8306,7 +8480,31 @@
                 <w:iCs/>
                 <w:sz w:val="20"/>
               </w:rPr>
-              <w:t>Espacio para Foto...&gt;</w:t>
+              <w:t xml:space="preserve">Espacio </w:t>
+            </w:r>
+            <w:proofErr w:type="gramStart"/>
+            <w:r>
+              <w:rPr>
+                <w:rFonts w:ascii="Arial" w:hAnsi="Arial" w:cs="Arial"/>
+                <w:b/>
+                <w:bCs/>
+                <w:i/>
+                <w:iCs/>
+                <w:sz w:val="20"/>
+              </w:rPr>
+              <w:t>para Foto</w:t>
+            </w:r>
+            <w:proofErr w:type="gramEnd"/>
+            <w:r>
+              <w:rPr>
+                <w:rFonts w:ascii="Arial" w:hAnsi="Arial" w:cs="Arial"/>
+                <w:b/>
+                <w:bCs/>
+                <w:i/>
+                <w:iCs/>
+                <w:sz w:val="20"/>
+              </w:rPr>
+              <w:t>...&gt;</w:t>
             </w:r>
           </w:p>
           <w:p>
@@ -8697,6 +8895,7 @@
       <w:r>
         <w:rPr>
           <w:rFonts w:ascii="Arial" w:hAnsi="Arial" w:cs="Arial"/>
+          <w:noProof/>
           <w:lang w:val="es-CO"/>
         </w:rPr>
         <w:t>3</w:t>
@@ -8829,7 +9028,7 @@
 </file>
 
 <file path=word/endnotes.xml><?xml version="1.0" encoding="utf-8"?>
-<w:endnotes xmlns:wpc="http://schemas.microsoft.com/office/word/2010/wordprocessingCanvas" xmlns:cx="http://schemas.microsoft.com/office/drawing/2014/chartex" xmlns:cx1="http://schemas.microsoft.com/office/drawing/2015/9/8/chartex" xmlns:cx2="http://schemas.microsoft.com/office/drawing/2015/10/21/chartex" xmlns:cx3="http://schemas.microsoft.com/office/drawing/2016/5/9/chartex" xmlns:cx4="http://schemas.microsoft.com/office/drawing/2016/5/10/chartex" xmlns:cx5="http://schemas.microsoft.com/office/drawing/2016/5/11/chartex" xmlns:cx6="http://schemas.microsoft.com/office/drawing/2016/5/12/chartex" xmlns:cx7="http://schemas.microsoft.com/office/drawing/2016/5/13/chartex" xmlns:cx8="http://schemas.microsoft.com/office/drawing/2016/5/14/chartex" xmlns:mc="http://schemas.openxmlformats.org/markup-compatibility/2006" xmlns:aink="http://schemas.microsoft.com/office/drawing/2016/ink" xmlns:am3d="http://schemas.microsoft.com/office/drawing/2017/model3d" xmlns:o="urn:schemas-microsoft-com:office:office" xmlns:r="http://schemas.openxmlformats.org/officeDocument/2006/relationships" xmlns:m="http://schemas.openxmlformats.org/officeDocument/2006/math" xmlns:v="urn:schemas-microsoft-com:vml" xmlns:wp14="http://schemas.microsoft.com/office/word/2010/wordprocessingDrawing" xmlns:wp="http://schemas.openxmlformats.org/drawingml/2006/wordprocessingDrawing" xmlns:w10="urn:schemas-microsoft-com:office:word" xmlns:w="http://schemas.openxmlformats.org/wordprocessingml/2006/main" xmlns:w14="http://schemas.microsoft.com/office/word/2010/wordml" xmlns:w15="http://schemas.microsoft.com/office/word/2012/wordml" xmlns:w16cex="http://schemas.microsoft.com/office/word/2018/wordml/cex" xmlns:w16cid="http://schemas.microsoft.com/office/word/2016/wordml/cid" xmlns:w16="http://schemas.microsoft.com/office/word/2018/wordml" xmlns:w16sdtdh="http://schemas.microsoft.com/office/word/2020/wordml/sdtdatahash" xmlns:w16se="http://schemas.microsoft.com/office/word/2015/wordml/symex" xmlns:wpg="http://schemas.microsoft.com/office/word/2010/wordprocessingGroup" xmlns:wpi="http://schemas.microsoft.com/office/word/2010/wordprocessingInk" xmlns:wne="http://schemas.microsoft.com/office/word/2006/wordml" xmlns:wps="http://schemas.microsoft.com/office/word/2010/wordprocessingShape" mc:Ignorable="w14 w15 w16se w16cid w16 w16cex w16sdtdh wp14">
+<w:endnotes xmlns:wpc="http://schemas.microsoft.com/office/word/2010/wordprocessingCanvas" xmlns:cx="http://schemas.microsoft.com/office/drawing/2014/chartex" xmlns:cx1="http://schemas.microsoft.com/office/drawing/2015/9/8/chartex" xmlns:cx2="http://schemas.microsoft.com/office/drawing/2015/10/21/chartex" xmlns:cx3="http://schemas.microsoft.com/office/drawing/2016/5/9/chartex" xmlns:cx4="http://schemas.microsoft.com/office/drawing/2016/5/10/chartex" xmlns:cx5="http://schemas.microsoft.com/office/drawing/2016/5/11/chartex" xmlns:cx6="http://schemas.microsoft.com/office/drawing/2016/5/12/chartex" xmlns:cx7="http://schemas.microsoft.com/office/drawing/2016/5/13/chartex" xmlns:cx8="http://schemas.microsoft.com/office/drawing/2016/5/14/chartex" xmlns:mc="http://schemas.openxmlformats.org/markup-compatibility/2006" xmlns:aink="http://schemas.microsoft.com/office/drawing/2016/ink" xmlns:am3d="http://schemas.microsoft.com/office/drawing/2017/model3d" xmlns:o="urn:schemas-microsoft-com:office:office" xmlns:oel="http://schemas.microsoft.com/office/2019/extlst" xmlns:r="http://schemas.openxmlformats.org/officeDocument/2006/relationships" xmlns:m="http://schemas.openxmlformats.org/officeDocument/2006/math" xmlns:v="urn:schemas-microsoft-com:vml" xmlns:wp14="http://schemas.microsoft.com/office/word/2010/wordprocessingDrawing" xmlns:wp="http://schemas.openxmlformats.org/drawingml/2006/wordprocessingDrawing" xmlns:w10="urn:schemas-microsoft-com:office:word" xmlns:w="http://schemas.openxmlformats.org/wordprocessingml/2006/main" xmlns:w14="http://schemas.microsoft.com/office/word/2010/wordml" xmlns:w15="http://schemas.microsoft.com/office/word/2012/wordml" xmlns:w16cex="http://schemas.microsoft.com/office/word/2018/wordml/cex" xmlns:w16cid="http://schemas.microsoft.com/office/word/2016/wordml/cid" xmlns:w16="http://schemas.microsoft.com/office/word/2018/wordml" xmlns:w16sdtdh="http://schemas.microsoft.com/office/word/2020/wordml/sdtdatahash" xmlns:w16se="http://schemas.microsoft.com/office/word/2015/wordml/symex" xmlns:wpg="http://schemas.microsoft.com/office/word/2010/wordprocessingGroup" xmlns:wpi="http://schemas.microsoft.com/office/word/2010/wordprocessingInk" xmlns:wne="http://schemas.microsoft.com/office/word/2006/wordml" xmlns:wps="http://schemas.microsoft.com/office/word/2010/wordprocessingShape" mc:Ignorable="w14 w15 w16se w16cid w16 w16cex w16sdtdh wp14">
   <w:endnote w:type="separator" w:id="-1">
     <w:p>
       <w:r>
@@ -8848,7 +9047,7 @@
 </file>
 
 <file path=word/footer1.xml><?xml version="1.0" encoding="utf-8"?>
-<w:ftr xmlns:wpc="http://schemas.microsoft.com/office/word/2010/wordprocessingCanvas" xmlns:cx="http://schemas.microsoft.com/office/drawing/2014/chartex" xmlns:cx1="http://schemas.microsoft.com/office/drawing/2015/9/8/chartex" xmlns:cx2="http://schemas.microsoft.com/office/drawing/2015/10/21/chartex" xmlns:cx3="http://schemas.microsoft.com/office/drawing/2016/5/9/chartex" xmlns:cx4="http://schemas.microsoft.com/office/drawing/2016/5/10/chartex" xmlns:cx5="http://schemas.microsoft.com/office/drawing/2016/5/11/chartex" xmlns:cx6="http://schemas.microsoft.com/office/drawing/2016/5/12/chartex" xmlns:cx7="http://schemas.microsoft.com/office/drawing/2016/5/13/chartex" xmlns:cx8="http://schemas.microsoft.com/office/drawing/2016/5/14/chartex" xmlns:mc="http://schemas.openxmlformats.org/markup-compatibility/2006" xmlns:aink="http://schemas.microsoft.com/office/drawing/2016/ink" xmlns:am3d="http://schemas.microsoft.com/office/drawing/2017/model3d" xmlns:o="urn:schemas-microsoft-com:office:office" xmlns:r="http://schemas.openxmlformats.org/officeDocument/2006/relationships" xmlns:m="http://schemas.openxmlformats.org/officeDocument/2006/math" xmlns:v="urn:schemas-microsoft-com:vml" xmlns:wp14="http://schemas.microsoft.com/office/word/2010/wordprocessingDrawing" xmlns:wp="http://schemas.openxmlformats.org/drawingml/2006/wordprocessingDrawing" xmlns:w10="urn:schemas-microsoft-com:office:word" xmlns:w="http://schemas.openxmlformats.org/wordprocessingml/2006/main" xmlns:w14="http://schemas.microsoft.com/office/word/2010/wordml" xmlns:w15="http://schemas.microsoft.com/office/word/2012/wordml" xmlns:w16cex="http://schemas.microsoft.com/office/word/2018/wordml/cex" xmlns:w16cid="http://schemas.microsoft.com/office/word/2016/wordml/cid" xmlns:w16="http://schemas.microsoft.com/office/word/2018/wordml" xmlns:w16sdtdh="http://schemas.microsoft.com/office/word/2020/wordml/sdtdatahash" xmlns:w16se="http://schemas.microsoft.com/office/word/2015/wordml/symex" xmlns:wpg="http://schemas.microsoft.com/office/word/2010/wordprocessingGroup" xmlns:wpi="http://schemas.microsoft.com/office/word/2010/wordprocessingInk" xmlns:wne="http://schemas.microsoft.com/office/word/2006/wordml" xmlns:wps="http://schemas.microsoft.com/office/word/2010/wordprocessingShape" mc:Ignorable="w14 w15 w16se w16cid w16 w16cex w16sdtdh wp14">
+<w:ftr xmlns:wpc="http://schemas.microsoft.com/office/word/2010/wordprocessingCanvas" xmlns:cx="http://schemas.microsoft.com/office/drawing/2014/chartex" xmlns:cx1="http://schemas.microsoft.com/office/drawing/2015/9/8/chartex" xmlns:cx2="http://schemas.microsoft.com/office/drawing/2015/10/21/chartex" xmlns:cx3="http://schemas.microsoft.com/office/drawing/2016/5/9/chartex" xmlns:cx4="http://schemas.microsoft.com/office/drawing/2016/5/10/chartex" xmlns:cx5="http://schemas.microsoft.com/office/drawing/2016/5/11/chartex" xmlns:cx6="http://schemas.microsoft.com/office/drawing/2016/5/12/chartex" xmlns:cx7="http://schemas.microsoft.com/office/drawing/2016/5/13/chartex" xmlns:cx8="http://schemas.microsoft.com/office/drawing/2016/5/14/chartex" xmlns:mc="http://schemas.openxmlformats.org/markup-compatibility/2006" xmlns:aink="http://schemas.microsoft.com/office/drawing/2016/ink" xmlns:am3d="http://schemas.microsoft.com/office/drawing/2017/model3d" xmlns:o="urn:schemas-microsoft-com:office:office" xmlns:oel="http://schemas.microsoft.com/office/2019/extlst" xmlns:r="http://schemas.openxmlformats.org/officeDocument/2006/relationships" xmlns:m="http://schemas.openxmlformats.org/officeDocument/2006/math" xmlns:v="urn:schemas-microsoft-com:vml" xmlns:wp14="http://schemas.microsoft.com/office/word/2010/wordprocessingDrawing" xmlns:wp="http://schemas.openxmlformats.org/drawingml/2006/wordprocessingDrawing" xmlns:w10="urn:schemas-microsoft-com:office:word" xmlns:w="http://schemas.openxmlformats.org/wordprocessingml/2006/main" xmlns:w14="http://schemas.microsoft.com/office/word/2010/wordml" xmlns:w15="http://schemas.microsoft.com/office/word/2012/wordml" xmlns:w16cex="http://schemas.microsoft.com/office/word/2018/wordml/cex" xmlns:w16cid="http://schemas.microsoft.com/office/word/2016/wordml/cid" xmlns:w16="http://schemas.microsoft.com/office/word/2018/wordml" xmlns:w16sdtdh="http://schemas.microsoft.com/office/word/2020/wordml/sdtdatahash" xmlns:w16se="http://schemas.microsoft.com/office/word/2015/wordml/symex" xmlns:wpg="http://schemas.microsoft.com/office/word/2010/wordprocessingGroup" xmlns:wpi="http://schemas.microsoft.com/office/word/2010/wordprocessingInk" xmlns:wne="http://schemas.microsoft.com/office/word/2006/wordml" xmlns:wps="http://schemas.microsoft.com/office/word/2010/wordprocessingShape" mc:Ignorable="w14 w15 w16se w16cid w16 w16cex w16sdtdh wp14">
   <w:p>
     <w:pPr>
       <w:pStyle w:val="Piedepgina"/>
@@ -8886,7 +9085,7 @@
 </file>
 
 <file path=word/footer2.xml><?xml version="1.0" encoding="utf-8"?>
-<w:ftr xmlns:wpc="http://schemas.microsoft.com/office/word/2010/wordprocessingCanvas" xmlns:cx="http://schemas.microsoft.com/office/drawing/2014/chartex" xmlns:cx1="http://schemas.microsoft.com/office/drawing/2015/9/8/chartex" xmlns:cx2="http://schemas.microsoft.com/office/drawing/2015/10/21/chartex" xmlns:cx3="http://schemas.microsoft.com/office/drawing/2016/5/9/chartex" xmlns:cx4="http://schemas.microsoft.com/office/drawing/2016/5/10/chartex" xmlns:cx5="http://schemas.microsoft.com/office/drawing/2016/5/11/chartex" xmlns:cx6="http://schemas.microsoft.com/office/drawing/2016/5/12/chartex" xmlns:cx7="http://schemas.microsoft.com/office/drawing/2016/5/13/chartex" xmlns:cx8="http://schemas.microsoft.com/office/drawing/2016/5/14/chartex" xmlns:mc="http://schemas.openxmlformats.org/markup-compatibility/2006" xmlns:aink="http://schemas.microsoft.com/office/drawing/2016/ink" xmlns:am3d="http://schemas.microsoft.com/office/drawing/2017/model3d" xmlns:o="urn:schemas-microsoft-com:office:office" xmlns:r="http://schemas.openxmlformats.org/officeDocument/2006/relationships" xmlns:m="http://schemas.openxmlformats.org/officeDocument/2006/math" xmlns:v="urn:schemas-microsoft-com:vml" xmlns:wp14="http://schemas.microsoft.com/office/word/2010/wordprocessingDrawing" xmlns:wp="http://schemas.openxmlformats.org/drawingml/2006/wordprocessingDrawing" xmlns:w10="urn:schemas-microsoft-com:office:word" xmlns:w="http://schemas.openxmlformats.org/wordprocessingml/2006/main" xmlns:w14="http://schemas.microsoft.com/office/word/2010/wordml" xmlns:w15="http://schemas.microsoft.com/office/word/2012/wordml" xmlns:w16cex="http://schemas.microsoft.com/office/word/2018/wordml/cex" xmlns:w16cid="http://schemas.microsoft.com/office/word/2016/wordml/cid" xmlns:w16="http://schemas.microsoft.com/office/word/2018/wordml" xmlns:w16sdtdh="http://schemas.microsoft.com/office/word/2020/wordml/sdtdatahash" xmlns:w16se="http://schemas.microsoft.com/office/word/2015/wordml/symex" xmlns:wpg="http://schemas.microsoft.com/office/word/2010/wordprocessingGroup" xmlns:wpi="http://schemas.microsoft.com/office/word/2010/wordprocessingInk" xmlns:wne="http://schemas.microsoft.com/office/word/2006/wordml" xmlns:wps="http://schemas.microsoft.com/office/word/2010/wordprocessingShape" mc:Ignorable="w14 w15 w16se w16cid w16 w16cex w16sdtdh wp14">
+<w:ftr xmlns:wpc="http://schemas.microsoft.com/office/word/2010/wordprocessingCanvas" xmlns:cx="http://schemas.microsoft.com/office/drawing/2014/chartex" xmlns:cx1="http://schemas.microsoft.com/office/drawing/2015/9/8/chartex" xmlns:cx2="http://schemas.microsoft.com/office/drawing/2015/10/21/chartex" xmlns:cx3="http://schemas.microsoft.com/office/drawing/2016/5/9/chartex" xmlns:cx4="http://schemas.microsoft.com/office/drawing/2016/5/10/chartex" xmlns:cx5="http://schemas.microsoft.com/office/drawing/2016/5/11/chartex" xmlns:cx6="http://schemas.microsoft.com/office/drawing/2016/5/12/chartex" xmlns:cx7="http://schemas.microsoft.com/office/drawing/2016/5/13/chartex" xmlns:cx8="http://schemas.microsoft.com/office/drawing/2016/5/14/chartex" xmlns:mc="http://schemas.openxmlformats.org/markup-compatibility/2006" xmlns:aink="http://schemas.microsoft.com/office/drawing/2016/ink" xmlns:am3d="http://schemas.microsoft.com/office/drawing/2017/model3d" xmlns:o="urn:schemas-microsoft-com:office:office" xmlns:oel="http://schemas.microsoft.com/office/2019/extlst" xmlns:r="http://schemas.openxmlformats.org/officeDocument/2006/relationships" xmlns:m="http://schemas.openxmlformats.org/officeDocument/2006/math" xmlns:v="urn:schemas-microsoft-com:vml" xmlns:wp14="http://schemas.microsoft.com/office/word/2010/wordprocessingDrawing" xmlns:wp="http://schemas.openxmlformats.org/drawingml/2006/wordprocessingDrawing" xmlns:w10="urn:schemas-microsoft-com:office:word" xmlns:w="http://schemas.openxmlformats.org/wordprocessingml/2006/main" xmlns:w14="http://schemas.microsoft.com/office/word/2010/wordml" xmlns:w15="http://schemas.microsoft.com/office/word/2012/wordml" xmlns:w16cex="http://schemas.microsoft.com/office/word/2018/wordml/cex" xmlns:w16cid="http://schemas.microsoft.com/office/word/2016/wordml/cid" xmlns:w16="http://schemas.microsoft.com/office/word/2018/wordml" xmlns:w16sdtdh="http://schemas.microsoft.com/office/word/2020/wordml/sdtdatahash" xmlns:w16se="http://schemas.microsoft.com/office/word/2015/wordml/symex" xmlns:wpg="http://schemas.microsoft.com/office/word/2010/wordprocessingGroup" xmlns:wpi="http://schemas.microsoft.com/office/word/2010/wordprocessingInk" xmlns:wne="http://schemas.microsoft.com/office/word/2006/wordml" xmlns:wps="http://schemas.microsoft.com/office/word/2010/wordprocessingShape" mc:Ignorable="w14 w15 w16se w16cid w16 w16cex w16sdtdh wp14">
   <w:sdt>
     <w:sdtPr>
       <w:rPr>
@@ -8899,7 +9098,6 @@
         <w:docPartUnique/>
       </w:docPartObj>
     </w:sdtPr>
-    <w:sdtEndPr/>
     <w:sdtContent>
       <w:sdt>
         <w:sdtPr>
@@ -8913,7 +9111,6 @@
             <w:docPartUnique/>
           </w:docPartObj>
         </w:sdtPr>
-        <w:sdtEndPr/>
         <w:sdtContent>
           <w:p>
             <w:pPr>
@@ -9048,7 +9245,7 @@
 </file>
 
 <file path=word/footnotes.xml><?xml version="1.0" encoding="utf-8"?>
-<w:footnotes xmlns:wpc="http://schemas.microsoft.com/office/word/2010/wordprocessingCanvas" xmlns:cx="http://schemas.microsoft.com/office/drawing/2014/chartex" xmlns:cx1="http://schemas.microsoft.com/office/drawing/2015/9/8/chartex" xmlns:cx2="http://schemas.microsoft.com/office/drawing/2015/10/21/chartex" xmlns:cx3="http://schemas.microsoft.com/office/drawing/2016/5/9/chartex" xmlns:cx4="http://schemas.microsoft.com/office/drawing/2016/5/10/chartex" xmlns:cx5="http://schemas.microsoft.com/office/drawing/2016/5/11/chartex" xmlns:cx6="http://schemas.microsoft.com/office/drawing/2016/5/12/chartex" xmlns:cx7="http://schemas.microsoft.com/office/drawing/2016/5/13/chartex" xmlns:cx8="http://schemas.microsoft.com/office/drawing/2016/5/14/chartex" xmlns:mc="http://schemas.openxmlformats.org/markup-compatibility/2006" xmlns:aink="http://schemas.microsoft.com/office/drawing/2016/ink" xmlns:am3d="http://schemas.microsoft.com/office/drawing/2017/model3d" xmlns:o="urn:schemas-microsoft-com:office:office" xmlns:r="http://schemas.openxmlformats.org/officeDocument/2006/relationships" xmlns:m="http://schemas.openxmlformats.org/officeDocument/2006/math" xmlns:v="urn:schemas-microsoft-com:vml" xmlns:wp14="http://schemas.microsoft.com/office/word/2010/wordprocessingDrawing" xmlns:wp="http://schemas.openxmlformats.org/drawingml/2006/wordprocessingDrawing" xmlns:w10="urn:schemas-microsoft-com:office:word" xmlns:w="http://schemas.openxmlformats.org/wordprocessingml/2006/main" xmlns:w14="http://schemas.microsoft.com/office/word/2010/wordml" xmlns:w15="http://schemas.microsoft.com/office/word/2012/wordml" xmlns:w16cex="http://schemas.microsoft.com/office/word/2018/wordml/cex" xmlns:w16cid="http://schemas.microsoft.com/office/word/2016/wordml/cid" xmlns:w16="http://schemas.microsoft.com/office/word/2018/wordml" xmlns:w16sdtdh="http://schemas.microsoft.com/office/word/2020/wordml/sdtdatahash" xmlns:w16se="http://schemas.microsoft.com/office/word/2015/wordml/symex" xmlns:wpg="http://schemas.microsoft.com/office/word/2010/wordprocessingGroup" xmlns:wpi="http://schemas.microsoft.com/office/word/2010/wordprocessingInk" xmlns:wne="http://schemas.microsoft.com/office/word/2006/wordml" xmlns:wps="http://schemas.microsoft.com/office/word/2010/wordprocessingShape" mc:Ignorable="w14 w15 w16se w16cid w16 w16cex w16sdtdh wp14">
+<w:footnotes xmlns:wpc="http://schemas.microsoft.com/office/word/2010/wordprocessingCanvas" xmlns:cx="http://schemas.microsoft.com/office/drawing/2014/chartex" xmlns:cx1="http://schemas.microsoft.com/office/drawing/2015/9/8/chartex" xmlns:cx2="http://schemas.microsoft.com/office/drawing/2015/10/21/chartex" xmlns:cx3="http://schemas.microsoft.com/office/drawing/2016/5/9/chartex" xmlns:cx4="http://schemas.microsoft.com/office/drawing/2016/5/10/chartex" xmlns:cx5="http://schemas.microsoft.com/office/drawing/2016/5/11/chartex" xmlns:cx6="http://schemas.microsoft.com/office/drawing/2016/5/12/chartex" xmlns:cx7="http://schemas.microsoft.com/office/drawing/2016/5/13/chartex" xmlns:cx8="http://schemas.microsoft.com/office/drawing/2016/5/14/chartex" xmlns:mc="http://schemas.openxmlformats.org/markup-compatibility/2006" xmlns:aink="http://schemas.microsoft.com/office/drawing/2016/ink" xmlns:am3d="http://schemas.microsoft.com/office/drawing/2017/model3d" xmlns:o="urn:schemas-microsoft-com:office:office" xmlns:oel="http://schemas.microsoft.com/office/2019/extlst" xmlns:r="http://schemas.openxmlformats.org/officeDocument/2006/relationships" xmlns:m="http://schemas.openxmlformats.org/officeDocument/2006/math" xmlns:v="urn:schemas-microsoft-com:vml" xmlns:wp14="http://schemas.microsoft.com/office/word/2010/wordprocessingDrawing" xmlns:wp="http://schemas.openxmlformats.org/drawingml/2006/wordprocessingDrawing" xmlns:w10="urn:schemas-microsoft-com:office:word" xmlns:w="http://schemas.openxmlformats.org/wordprocessingml/2006/main" xmlns:w14="http://schemas.microsoft.com/office/word/2010/wordml" xmlns:w15="http://schemas.microsoft.com/office/word/2012/wordml" xmlns:w16cex="http://schemas.microsoft.com/office/word/2018/wordml/cex" xmlns:w16cid="http://schemas.microsoft.com/office/word/2016/wordml/cid" xmlns:w16="http://schemas.microsoft.com/office/word/2018/wordml" xmlns:w16sdtdh="http://schemas.microsoft.com/office/word/2020/wordml/sdtdatahash" xmlns:w16se="http://schemas.microsoft.com/office/word/2015/wordml/symex" xmlns:wpg="http://schemas.microsoft.com/office/word/2010/wordprocessingGroup" xmlns:wpi="http://schemas.microsoft.com/office/word/2010/wordprocessingInk" xmlns:wne="http://schemas.microsoft.com/office/word/2006/wordml" xmlns:wps="http://schemas.microsoft.com/office/word/2010/wordprocessingShape" mc:Ignorable="w14 w15 w16se w16cid w16 w16cex w16sdtdh wp14">
   <w:footnote w:type="separator" w:id="-1">
     <w:p>
       <w:r>
@@ -9067,7 +9264,7 @@
 </file>
 
 <file path=word/numbering.xml><?xml version="1.0" encoding="utf-8"?>
-<w:numbering xmlns:wpc="http://schemas.microsoft.com/office/word/2010/wordprocessingCanvas" xmlns:cx="http://schemas.microsoft.com/office/drawing/2014/chartex" xmlns:cx1="http://schemas.microsoft.com/office/drawing/2015/9/8/chartex" xmlns:cx2="http://schemas.microsoft.com/office/drawing/2015/10/21/chartex" xmlns:cx3="http://schemas.microsoft.com/office/drawing/2016/5/9/chartex" xmlns:cx4="http://schemas.microsoft.com/office/drawing/2016/5/10/chartex" xmlns:cx5="http://schemas.microsoft.com/office/drawing/2016/5/11/chartex" xmlns:cx6="http://schemas.microsoft.com/office/drawing/2016/5/12/chartex" xmlns:cx7="http://schemas.microsoft.com/office/drawing/2016/5/13/chartex" xmlns:cx8="http://schemas.microsoft.com/office/drawing/2016/5/14/chartex" xmlns:mc="http://schemas.openxmlformats.org/markup-compatibility/2006" xmlns:aink="http://schemas.microsoft.com/office/drawing/2016/ink" xmlns:am3d="http://schemas.microsoft.com/office/drawing/2017/model3d" xmlns:o="urn:schemas-microsoft-com:office:office" xmlns:r="http://schemas.openxmlformats.org/officeDocument/2006/relationships" xmlns:m="http://schemas.openxmlformats.org/officeDocument/2006/math" xmlns:v="urn:schemas-microsoft-com:vml" xmlns:wp14="http://schemas.microsoft.com/office/word/2010/wordprocessingDrawing" xmlns:wp="http://schemas.openxmlformats.org/drawingml/2006/wordprocessingDrawing" xmlns:w10="urn:schemas-microsoft-com:office:word" xmlns:w="http://schemas.openxmlformats.org/wordprocessingml/2006/main" xmlns:w14="http://schemas.microsoft.com/office/word/2010/wordml" xmlns:w15="http://schemas.microsoft.com/office/word/2012/wordml" xmlns:w16cex="http://schemas.microsoft.com/office/word/2018/wordml/cex" xmlns:w16cid="http://schemas.microsoft.com/office/word/2016/wordml/cid" xmlns:w16="http://schemas.microsoft.com/office/word/2018/wordml" xmlns:w16sdtdh="http://schemas.microsoft.com/office/word/2020/wordml/sdtdatahash" xmlns:w16se="http://schemas.microsoft.com/office/word/2015/wordml/symex" xmlns:wpg="http://schemas.microsoft.com/office/word/2010/wordprocessingGroup" xmlns:wpi="http://schemas.microsoft.com/office/word/2010/wordprocessingInk" xmlns:wne="http://schemas.microsoft.com/office/word/2006/wordml" xmlns:wps="http://schemas.microsoft.com/office/word/2010/wordprocessingShape" mc:Ignorable="w14 w15 w16se w16cid w16 w16cex w16sdtdh wp14">
+<w:numbering xmlns:wpc="http://schemas.microsoft.com/office/word/2010/wordprocessingCanvas" xmlns:cx="http://schemas.microsoft.com/office/drawing/2014/chartex" xmlns:cx1="http://schemas.microsoft.com/office/drawing/2015/9/8/chartex" xmlns:cx2="http://schemas.microsoft.com/office/drawing/2015/10/21/chartex" xmlns:cx3="http://schemas.microsoft.com/office/drawing/2016/5/9/chartex" xmlns:cx4="http://schemas.microsoft.com/office/drawing/2016/5/10/chartex" xmlns:cx5="http://schemas.microsoft.com/office/drawing/2016/5/11/chartex" xmlns:cx6="http://schemas.microsoft.com/office/drawing/2016/5/12/chartex" xmlns:cx7="http://schemas.microsoft.com/office/drawing/2016/5/13/chartex" xmlns:cx8="http://schemas.microsoft.com/office/drawing/2016/5/14/chartex" xmlns:mc="http://schemas.openxmlformats.org/markup-compatibility/2006" xmlns:aink="http://schemas.microsoft.com/office/drawing/2016/ink" xmlns:am3d="http://schemas.microsoft.com/office/drawing/2017/model3d" xmlns:o="urn:schemas-microsoft-com:office:office" xmlns:oel="http://schemas.microsoft.com/office/2019/extlst" xmlns:r="http://schemas.openxmlformats.org/officeDocument/2006/relationships" xmlns:m="http://schemas.openxmlformats.org/officeDocument/2006/math" xmlns:v="urn:schemas-microsoft-com:vml" xmlns:wp14="http://schemas.microsoft.com/office/word/2010/wordprocessingDrawing" xmlns:wp="http://schemas.openxmlformats.org/drawingml/2006/wordprocessingDrawing" xmlns:w10="urn:schemas-microsoft-com:office:word" xmlns:w="http://schemas.openxmlformats.org/wordprocessingml/2006/main" xmlns:w14="http://schemas.microsoft.com/office/word/2010/wordml" xmlns:w15="http://schemas.microsoft.com/office/word/2012/wordml" xmlns:w16cex="http://schemas.microsoft.com/office/word/2018/wordml/cex" xmlns:w16cid="http://schemas.microsoft.com/office/word/2016/wordml/cid" xmlns:w16="http://schemas.microsoft.com/office/word/2018/wordml" xmlns:w16sdtdh="http://schemas.microsoft.com/office/word/2020/wordml/sdtdatahash" xmlns:w16se="http://schemas.microsoft.com/office/word/2015/wordml/symex" xmlns:wpg="http://schemas.microsoft.com/office/word/2010/wordprocessingGroup" xmlns:wpi="http://schemas.microsoft.com/office/word/2010/wordprocessingInk" xmlns:wne="http://schemas.microsoft.com/office/word/2006/wordml" xmlns:wps="http://schemas.microsoft.com/office/word/2010/wordprocessingShape" mc:Ignorable="w14 w15 w16se w16cid w16 w16cex w16sdtdh wp14">
   <w:abstractNum w:abstractNumId="0" w15:restartNumberingAfterBreak="0">
     <w:nsid w:val="04167210"/>
     <w:multiLevelType w:val="hybridMultilevel"/>
@@ -12123,82 +12320,82 @@
       </w:rPr>
     </w:lvl>
   </w:abstractNum>
-  <w:num w:numId="1">
+  <w:num w:numId="1" w16cid:durableId="571551879">
     <w:abstractNumId w:val="9"/>
   </w:num>
-  <w:num w:numId="2">
+  <w:num w:numId="2" w16cid:durableId="872772074">
     <w:abstractNumId w:val="14"/>
   </w:num>
-  <w:num w:numId="3">
+  <w:num w:numId="3" w16cid:durableId="948313704">
     <w:abstractNumId w:val="20"/>
   </w:num>
-  <w:num w:numId="4">
+  <w:num w:numId="4" w16cid:durableId="2003970521">
     <w:abstractNumId w:val="4"/>
   </w:num>
-  <w:num w:numId="5">
+  <w:num w:numId="5" w16cid:durableId="1620796152">
     <w:abstractNumId w:val="2"/>
   </w:num>
-  <w:num w:numId="6">
+  <w:num w:numId="6" w16cid:durableId="2135950124">
     <w:abstractNumId w:val="15"/>
   </w:num>
-  <w:num w:numId="7">
+  <w:num w:numId="7" w16cid:durableId="62260094">
     <w:abstractNumId w:val="0"/>
   </w:num>
-  <w:num w:numId="8">
+  <w:num w:numId="8" w16cid:durableId="160433594">
     <w:abstractNumId w:val="12"/>
   </w:num>
-  <w:num w:numId="9">
+  <w:num w:numId="9" w16cid:durableId="917515810">
     <w:abstractNumId w:val="13"/>
   </w:num>
-  <w:num w:numId="10">
+  <w:num w:numId="10" w16cid:durableId="56444507">
     <w:abstractNumId w:val="11"/>
   </w:num>
-  <w:num w:numId="11">
+  <w:num w:numId="11" w16cid:durableId="1330403286">
     <w:abstractNumId w:val="6"/>
   </w:num>
-  <w:num w:numId="12">
+  <w:num w:numId="12" w16cid:durableId="1728064693">
     <w:abstractNumId w:val="8"/>
   </w:num>
-  <w:num w:numId="13">
+  <w:num w:numId="13" w16cid:durableId="396173567">
     <w:abstractNumId w:val="21"/>
   </w:num>
-  <w:num w:numId="14">
+  <w:num w:numId="14" w16cid:durableId="1966738090">
     <w:abstractNumId w:val="9"/>
   </w:num>
-  <w:num w:numId="15">
+  <w:num w:numId="15" w16cid:durableId="1786925563">
     <w:abstractNumId w:val="9"/>
   </w:num>
-  <w:num w:numId="16">
+  <w:num w:numId="16" w16cid:durableId="1882863647">
     <w:abstractNumId w:val="9"/>
   </w:num>
-  <w:num w:numId="17">
+  <w:num w:numId="17" w16cid:durableId="2025862175">
     <w:abstractNumId w:val="19"/>
   </w:num>
-  <w:num w:numId="18">
+  <w:num w:numId="18" w16cid:durableId="1530414273">
     <w:abstractNumId w:val="7"/>
   </w:num>
-  <w:num w:numId="19">
+  <w:num w:numId="19" w16cid:durableId="1019509035">
     <w:abstractNumId w:val="3"/>
   </w:num>
-  <w:num w:numId="20">
+  <w:num w:numId="20" w16cid:durableId="893740586">
     <w:abstractNumId w:val="5"/>
   </w:num>
-  <w:num w:numId="21">
+  <w:num w:numId="21" w16cid:durableId="1734960804">
     <w:abstractNumId w:val="17"/>
   </w:num>
-  <w:num w:numId="22">
+  <w:num w:numId="22" w16cid:durableId="775514579">
     <w:abstractNumId w:val="1"/>
   </w:num>
-  <w:num w:numId="23">
+  <w:num w:numId="23" w16cid:durableId="1350643263">
     <w:abstractNumId w:val="16"/>
   </w:num>
-  <w:num w:numId="24">
+  <w:num w:numId="24" w16cid:durableId="1209998430">
     <w:abstractNumId w:val="22"/>
   </w:num>
-  <w:num w:numId="25">
+  <w:num w:numId="25" w16cid:durableId="586354021">
     <w:abstractNumId w:val="10"/>
   </w:num>
-  <w:num w:numId="26">
+  <w:num w:numId="26" w16cid:durableId="520629417">
     <w:abstractNumId w:val="18"/>
   </w:num>
   <w:numIdMacAtCleanup w:val="13"/>
@@ -12599,7 +12796,6 @@
     <w:qFormat/>
     <w:rsid w:val="00097B1A"/>
     <w:rPr>
-      <w:noProof/>
       <w:sz w:val="24"/>
       <w:szCs w:val="24"/>
     </w:rPr>
@@ -13627,7 +13823,6 @@
     </w:pPr>
     <w:rPr>
       <w:rFonts w:ascii="Arial" w:eastAsia="Arial" w:hAnsi="Arial" w:cs="Arial"/>
-      <w:noProof w:val="0"/>
       <w:sz w:val="22"/>
       <w:szCs w:val="22"/>
       <w:lang w:val="es-ES" w:eastAsia="en-US"/>

</xml_diff>